<commit_message>
add mockit unit test sample for service and controller layer
</commit_message>
<xml_diff>
--- a/SpringBoot/Spring框架+Jmokit的UnitedTest.docx
+++ b/SpringBoot/Spring框架+Jmokit的UnitedTest.docx
@@ -905,9 +905,7 @@
         </w:rPr>
         <w:t>范围</w:t>
       </w:r>
-      <w:bookmarkStart w:id="1" w:name="_GoBack"/>
       <w:bookmarkEnd w:id="0"/>
-      <w:bookmarkEnd w:id="1"/>
     </w:p>
     <w:p>
       <w:pPr>
@@ -1050,7 +1048,7 @@
       <w:pPr>
         <w:pStyle w:val="1"/>
       </w:pPr>
-      <w:bookmarkStart w:id="2" w:name="_Toc451364826"/>
+      <w:bookmarkStart w:id="1" w:name="_Toc451364826"/>
       <w:r>
         <w:rPr>
           <w:rFonts w:hint="eastAsia"/>
@@ -1069,7 +1067,7 @@
         </w:rPr>
         <w:t>详解</w:t>
       </w:r>
-      <w:bookmarkEnd w:id="2"/>
+      <w:bookmarkEnd w:id="1"/>
     </w:p>
     <w:p>
       <w:pPr>
@@ -1361,7 +1359,7 @@
           <v:shape id="_x0000_i1025" type="#_x0000_t75" style="width:374.25pt;height:230.25pt" o:ole="">
             <v:imagedata r:id="rId5" o:title=""/>
           </v:shape>
-          <o:OLEObject Type="Embed" ProgID="Visio.Drawing.15" ShapeID="_x0000_i1025" DrawAspect="Content" ObjectID="_1525106655" r:id="rId6"/>
+          <o:OLEObject Type="Embed" ProgID="Visio.Drawing.15" ShapeID="_x0000_i1025" DrawAspect="Content" ObjectID="_1534178072" r:id="rId6"/>
         </w:object>
       </w:r>
     </w:p>
@@ -1594,7 +1592,7 @@
       <w:pPr>
         <w:pStyle w:val="1"/>
       </w:pPr>
-      <w:bookmarkStart w:id="3" w:name="_Toc451364827"/>
+      <w:bookmarkStart w:id="2" w:name="_Toc451364827"/>
       <w:r>
         <w:t>3</w:t>
       </w:r>
@@ -1604,26 +1602,26 @@
         </w:rPr>
         <w:t>测试方法示例</w:t>
       </w:r>
+      <w:bookmarkEnd w:id="2"/>
+    </w:p>
+    <w:p>
+      <w:pPr>
+        <w:pStyle w:val="2"/>
+      </w:pPr>
+      <w:bookmarkStart w:id="3" w:name="_Toc451364828"/>
+      <w:r>
+        <w:rPr>
+          <w:rFonts w:hint="eastAsia"/>
+        </w:rPr>
+        <w:t>3.1</w:t>
+      </w:r>
+      <w:r>
+        <w:rPr>
+          <w:rFonts w:hint="eastAsia"/>
+        </w:rPr>
+        <w:t>项目基本情况说明</w:t>
+      </w:r>
       <w:bookmarkEnd w:id="3"/>
-    </w:p>
-    <w:p>
-      <w:pPr>
-        <w:pStyle w:val="2"/>
-      </w:pPr>
-      <w:bookmarkStart w:id="4" w:name="_Toc451364828"/>
-      <w:r>
-        <w:rPr>
-          <w:rFonts w:hint="eastAsia"/>
-        </w:rPr>
-        <w:t>3.1</w:t>
-      </w:r>
-      <w:r>
-        <w:rPr>
-          <w:rFonts w:hint="eastAsia"/>
-        </w:rPr>
-        <w:t>项目基本情况说明</w:t>
-      </w:r>
-      <w:bookmarkEnd w:id="4"/>
     </w:p>
     <w:p>
       <w:pPr>
@@ -1900,7 +1898,7 @@
       <w:pPr>
         <w:pStyle w:val="2"/>
       </w:pPr>
-      <w:bookmarkStart w:id="5" w:name="_Toc451364829"/>
+      <w:bookmarkStart w:id="4" w:name="_Toc451364829"/>
       <w:r>
         <w:rPr>
           <w:rFonts w:hint="eastAsia"/>
@@ -1913,38 +1911,38 @@
         </w:rPr>
         <w:t>项目测试方法说明</w:t>
       </w:r>
+      <w:bookmarkEnd w:id="4"/>
+    </w:p>
+    <w:p>
+      <w:pPr>
+        <w:pStyle w:val="3"/>
+      </w:pPr>
+      <w:bookmarkStart w:id="5" w:name="_Toc451364830"/>
+      <w:r>
+        <w:rPr>
+          <w:rFonts w:hint="eastAsia"/>
+        </w:rPr>
+        <w:t xml:space="preserve">3.2.1 </w:t>
+      </w:r>
+      <w:r>
+        <w:rPr>
+          <w:rFonts w:hint="eastAsia"/>
+        </w:rPr>
+        <w:t>与</w:t>
+      </w:r>
+      <w:r>
+        <w:rPr>
+          <w:rFonts w:hint="eastAsia"/>
+        </w:rPr>
+        <w:t>spring</w:t>
+      </w:r>
+      <w:r>
+        <w:rPr>
+          <w:rFonts w:hint="eastAsia"/>
+        </w:rPr>
+        <w:t>框架相关测试</w:t>
+      </w:r>
       <w:bookmarkEnd w:id="5"/>
-    </w:p>
-    <w:p>
-      <w:pPr>
-        <w:pStyle w:val="3"/>
-      </w:pPr>
-      <w:bookmarkStart w:id="6" w:name="_Toc451364830"/>
-      <w:r>
-        <w:rPr>
-          <w:rFonts w:hint="eastAsia"/>
-        </w:rPr>
-        <w:t xml:space="preserve">3.2.1 </w:t>
-      </w:r>
-      <w:r>
-        <w:rPr>
-          <w:rFonts w:hint="eastAsia"/>
-        </w:rPr>
-        <w:t>与</w:t>
-      </w:r>
-      <w:r>
-        <w:rPr>
-          <w:rFonts w:hint="eastAsia"/>
-        </w:rPr>
-        <w:t>spring</w:t>
-      </w:r>
-      <w:r>
-        <w:rPr>
-          <w:rFonts w:hint="eastAsia"/>
-        </w:rPr>
-        <w:t>框架相关测试</w:t>
-      </w:r>
-      <w:bookmarkEnd w:id="6"/>
     </w:p>
     <w:p>
       <w:pPr>
@@ -2631,7 +2629,7 @@
       <w:pPr>
         <w:pStyle w:val="3"/>
       </w:pPr>
-      <w:bookmarkStart w:id="7" w:name="_Toc451364831"/>
+      <w:bookmarkStart w:id="6" w:name="_Toc451364831"/>
       <w:r>
         <w:rPr>
           <w:rFonts w:hint="eastAsia"/>
@@ -2662,357 +2660,513 @@
         </w:rPr>
         <w:t>框架无关测试</w:t>
       </w:r>
+      <w:bookmarkEnd w:id="6"/>
+    </w:p>
+    <w:p>
+      <w:pPr>
+        <w:spacing w:line="360" w:lineRule="auto"/>
+      </w:pPr>
+      <w:r>
+        <w:rPr>
+          <w:rFonts w:hint="eastAsia"/>
+        </w:rPr>
+        <w:t>这个比较简单，</w:t>
+      </w:r>
+      <w:r>
+        <w:rPr>
+          <w:rFonts w:hint="eastAsia"/>
+        </w:rPr>
+        <w:t>Demo</w:t>
+      </w:r>
+      <w:r>
+        <w:rPr>
+          <w:rFonts w:hint="eastAsia"/>
+        </w:rPr>
+        <w:t>中随意加了一个</w:t>
+      </w:r>
+      <w:proofErr w:type="spellStart"/>
+      <w:r>
+        <w:t>org.bootapp.utilities.jmockit.test</w:t>
+      </w:r>
+      <w:proofErr w:type="spellEnd"/>
+      <w:r>
+        <w:rPr>
+          <w:rFonts w:hint="eastAsia"/>
+        </w:rPr>
+        <w:t>包，里面有两个类</w:t>
+      </w:r>
+      <w:proofErr w:type="spellStart"/>
+      <w:r>
+        <w:t>CompositeFunctionClass</w:t>
+      </w:r>
+      <w:proofErr w:type="spellEnd"/>
+      <w:r>
+        <w:sym w:font="Wingdings" w:char="F0E0"/>
+      </w:r>
+      <w:proofErr w:type="spellStart"/>
+      <w:r>
+        <w:t>BasedFunctionClass</w:t>
+      </w:r>
+      <w:proofErr w:type="spellEnd"/>
+      <w:r>
+        <w:rPr>
+          <w:rFonts w:hint="eastAsia"/>
+        </w:rPr>
+        <w:t>。在</w:t>
+      </w:r>
+      <w:proofErr w:type="spellStart"/>
+      <w:r>
+        <w:t>CompositeFunctionClassTest</w:t>
+      </w:r>
+      <w:proofErr w:type="spellEnd"/>
+      <w:r>
+        <w:rPr>
+          <w:rFonts w:hint="eastAsia"/>
+        </w:rPr>
+        <w:t>中</w:t>
+      </w:r>
+      <w:r>
+        <w:rPr>
+          <w:rFonts w:hint="eastAsia"/>
+        </w:rPr>
+        <w:t>mock</w:t>
+      </w:r>
+      <w:r>
+        <w:rPr>
+          <w:rFonts w:hint="eastAsia"/>
+        </w:rPr>
+        <w:t>了</w:t>
+      </w:r>
+      <w:proofErr w:type="spellStart"/>
+      <w:r>
+        <w:t>BasedFunctionClass</w:t>
+      </w:r>
+      <w:proofErr w:type="spellEnd"/>
+      <w:r>
+        <w:rPr>
+          <w:rFonts w:hint="eastAsia"/>
+        </w:rPr>
+        <w:t>对</w:t>
+      </w:r>
+      <w:proofErr w:type="spellStart"/>
+      <w:r>
+        <w:t>CompositeFunctionClass</w:t>
+      </w:r>
+      <w:proofErr w:type="spellEnd"/>
+      <w:r>
+        <w:rPr>
+          <w:rFonts w:hint="eastAsia"/>
+        </w:rPr>
+        <w:t>的情况做了测试。</w:t>
+      </w:r>
+      <w:proofErr w:type="spellStart"/>
+      <w:r>
+        <w:t>CompositeFunctionClass</w:t>
+      </w:r>
+      <w:proofErr w:type="spellEnd"/>
+      <w:r>
+        <w:rPr>
+          <w:rFonts w:hint="eastAsia"/>
+        </w:rPr>
+        <w:t>不是外部相关的，那么就不需要</w:t>
+      </w:r>
+      <w:r>
+        <w:rPr>
+          <w:rFonts w:hint="eastAsia"/>
+        </w:rPr>
+        <w:t>mock</w:t>
+      </w:r>
+      <w:r>
+        <w:rPr>
+          <w:rFonts w:hint="eastAsia"/>
+        </w:rPr>
+        <w:t>。</w:t>
+      </w:r>
+    </w:p>
+    <w:p>
+      <w:pPr>
+        <w:spacing w:line="360" w:lineRule="auto"/>
+      </w:pPr>
+      <w:r>
+        <w:rPr>
+          <w:rFonts w:hint="eastAsia"/>
+        </w:rPr>
+        <w:t>至于对</w:t>
+      </w:r>
+      <w:proofErr w:type="spellStart"/>
+      <w:r>
+        <w:t>BasedFunctionClass</w:t>
+      </w:r>
+      <w:proofErr w:type="spellEnd"/>
+      <w:r>
+        <w:rPr>
+          <w:rFonts w:hint="eastAsia"/>
+        </w:rPr>
+        <w:t>简单的</w:t>
+      </w:r>
+      <w:proofErr w:type="spellStart"/>
+      <w:r>
+        <w:rPr>
+          <w:rFonts w:hint="eastAsia"/>
+        </w:rPr>
+        <w:t>Junit</w:t>
+      </w:r>
+      <w:proofErr w:type="spellEnd"/>
+      <w:r>
+        <w:rPr>
+          <w:rFonts w:hint="eastAsia"/>
+        </w:rPr>
+        <w:t xml:space="preserve"> </w:t>
+      </w:r>
+      <w:r>
+        <w:t>test</w:t>
+      </w:r>
+      <w:r>
+        <w:rPr>
+          <w:rFonts w:hint="eastAsia"/>
+        </w:rPr>
+        <w:t>即可。</w:t>
+      </w:r>
+    </w:p>
+    <w:p>
+      <w:pPr>
+        <w:spacing w:line="360" w:lineRule="auto"/>
+      </w:pPr>
+      <w:r>
+        <w:rPr>
+          <w:rFonts w:hint="eastAsia"/>
+        </w:rPr>
+        <w:t>细节参看代码！</w:t>
+      </w:r>
+    </w:p>
+    <w:p>
+      <w:pPr>
+        <w:pStyle w:val="3"/>
+      </w:pPr>
+      <w:bookmarkStart w:id="7" w:name="_Toc451364832"/>
+      <w:r>
+        <w:rPr>
+          <w:rFonts w:hint="eastAsia"/>
+        </w:rPr>
+        <w:t xml:space="preserve">3.2.3 </w:t>
+      </w:r>
+      <w:r>
+        <w:rPr>
+          <w:rFonts w:hint="eastAsia"/>
+        </w:rPr>
+        <w:t>与</w:t>
+      </w:r>
+      <w:r>
+        <w:rPr>
+          <w:rFonts w:hint="eastAsia"/>
+        </w:rPr>
+        <w:t>spring</w:t>
+      </w:r>
+      <w:r>
+        <w:rPr>
+          <w:rFonts w:hint="eastAsia"/>
+        </w:rPr>
+        <w:t>框架相关的内部功能模块包命名</w:t>
+      </w:r>
       <w:bookmarkEnd w:id="7"/>
     </w:p>
     <w:p>
       <w:pPr>
-        <w:spacing w:line="360" w:lineRule="auto"/>
-      </w:pPr>
-      <w:r>
-        <w:rPr>
-          <w:rFonts w:hint="eastAsia"/>
-        </w:rPr>
-        <w:t>这个比较简单，</w:t>
-      </w:r>
-      <w:r>
-        <w:rPr>
-          <w:rFonts w:hint="eastAsia"/>
-        </w:rPr>
-        <w:t>Demo</w:t>
-      </w:r>
-      <w:r>
-        <w:rPr>
-          <w:rFonts w:hint="eastAsia"/>
-        </w:rPr>
-        <w:t>中随意加了一个</w:t>
+        <w:ind w:firstLine="420"/>
+      </w:pPr>
+      <w:r>
+        <w:rPr>
+          <w:rFonts w:hint="eastAsia"/>
+        </w:rPr>
+        <w:t>建议细化命名，因为这样在定义测试扫描的时候在包内涉及的类会少，一次性引入的测试类相应也会少，因为是自动扫描所有如果范围太大，那么不需要测试的对象也会被</w:t>
+      </w:r>
+      <w:r>
+        <w:rPr>
+          <w:rFonts w:hint="eastAsia"/>
+        </w:rPr>
+        <w:t>spring</w:t>
+      </w:r>
+      <w:r>
+        <w:rPr>
+          <w:rFonts w:hint="eastAsia"/>
+        </w:rPr>
+        <w:t>自动装配。</w:t>
+      </w:r>
+    </w:p>
+    <w:p>
+      <w:pPr>
+        <w:ind w:firstLine="420"/>
+      </w:pPr>
+      <w:r>
+        <w:rPr>
+          <w:rFonts w:hint="eastAsia"/>
+        </w:rPr>
+        <w:t>例如：</w:t>
       </w:r>
       <w:proofErr w:type="spellStart"/>
       <w:r>
-        <w:t>org.bootapp.utilities.jmockit.test</w:t>
+        <w:rPr>
+          <w:rFonts w:hint="eastAsia"/>
+        </w:rPr>
+        <w:t>org.bootapp.service</w:t>
       </w:r>
       <w:proofErr w:type="spellEnd"/>
       <w:r>
         <w:rPr>
           <w:rFonts w:hint="eastAsia"/>
         </w:rPr>
-        <w:t>包，里面有两个类</w:t>
+        <w:t>中有两个类为</w:t>
       </w:r>
       <w:proofErr w:type="spellStart"/>
       <w:r>
-        <w:t>CompositeFunctionClass</w:t>
+        <w:rPr>
+          <w:rFonts w:hint="eastAsia"/>
+        </w:rPr>
+        <w:t>aservice,bservice</w:t>
       </w:r>
       <w:proofErr w:type="spellEnd"/>
       <w:r>
-        <w:sym w:font="Wingdings" w:char="F0E0"/>
+        <w:rPr>
+          <w:rFonts w:hint="eastAsia"/>
+        </w:rPr>
+        <w:t>两分别依赖了</w:t>
       </w:r>
       <w:proofErr w:type="spellStart"/>
       <w:r>
-        <w:t>BasedFunctionClass</w:t>
+        <w:rPr>
+          <w:rFonts w:hint="eastAsia"/>
+        </w:rPr>
+        <w:t>adao,bdao</w:t>
       </w:r>
       <w:proofErr w:type="spellEnd"/>
       <w:r>
         <w:rPr>
           <w:rFonts w:hint="eastAsia"/>
         </w:rPr>
-        <w:t>。在</w:t>
+        <w:t>那么在测试</w:t>
       </w:r>
       <w:proofErr w:type="spellStart"/>
       <w:r>
-        <w:t>CompositeFunctionClassTest</w:t>
+        <w:rPr>
+          <w:rFonts w:hint="eastAsia"/>
+        </w:rPr>
+        <w:t>aservice</w:t>
       </w:r>
       <w:proofErr w:type="spellEnd"/>
       <w:r>
         <w:rPr>
           <w:rFonts w:hint="eastAsia"/>
         </w:rPr>
-        <w:t>中</w:t>
-      </w:r>
-      <w:r>
-        <w:rPr>
-          <w:rFonts w:hint="eastAsia"/>
-        </w:rPr>
-        <w:t>mock</w:t>
-      </w:r>
-      <w:r>
-        <w:rPr>
-          <w:rFonts w:hint="eastAsia"/>
-        </w:rPr>
-        <w:t>了</w:t>
+        <w:t>的时候也需要把</w:t>
+      </w:r>
+      <w:r>
+        <w:rPr>
+          <w:rFonts w:hint="eastAsia"/>
+        </w:rPr>
+        <w:t>b</w:t>
+      </w:r>
+      <w:r>
+        <w:rPr>
+          <w:rFonts w:hint="eastAsia"/>
+        </w:rPr>
+        <w:t>相关的所有</w:t>
+      </w:r>
+      <w:r>
+        <w:rPr>
+          <w:rFonts w:hint="eastAsia"/>
+        </w:rPr>
+        <w:t>stub</w:t>
+      </w:r>
+      <w:r>
+        <w:rPr>
+          <w:rFonts w:hint="eastAsia"/>
+        </w:rPr>
+        <w:t>都准备好</w:t>
+      </w:r>
+    </w:p>
+    <w:p>
+      <w:pPr>
+        <w:rPr>
+          <w:b/>
+          <w:bCs/>
+          <w:sz w:val="32"/>
+          <w:szCs w:val="32"/>
+        </w:rPr>
+      </w:pPr>
+      <w:r>
+        <w:rPr>
+          <w:rFonts w:hint="eastAsia"/>
+          <w:b/>
+          <w:bCs/>
+          <w:sz w:val="32"/>
+          <w:szCs w:val="32"/>
+        </w:rPr>
+        <w:t>3.2.4</w:t>
+      </w:r>
+      <w:r>
+        <w:rPr>
+          <w:rFonts w:hint="eastAsia"/>
+          <w:b/>
+          <w:bCs/>
+          <w:sz w:val="32"/>
+          <w:szCs w:val="32"/>
+        </w:rPr>
+        <w:t xml:space="preserve"> </w:t>
+      </w:r>
+      <w:r>
+        <w:rPr>
+          <w:rFonts w:hint="eastAsia"/>
+          <w:b/>
+          <w:bCs/>
+          <w:sz w:val="32"/>
+          <w:szCs w:val="32"/>
+        </w:rPr>
+        <w:t>用</w:t>
       </w:r>
       <w:proofErr w:type="spellStart"/>
       <w:r>
-        <w:t>BasedFunctionClass</w:t>
+        <w:rPr>
+          <w:b/>
+          <w:bCs/>
+          <w:sz w:val="32"/>
+          <w:szCs w:val="32"/>
+        </w:rPr>
+        <w:t>mockito</w:t>
       </w:r>
       <w:proofErr w:type="spellEnd"/>
       <w:r>
         <w:rPr>
           <w:rFonts w:hint="eastAsia"/>
-        </w:rPr>
-        <w:t>对</w:t>
+          <w:b/>
+          <w:bCs/>
+          <w:sz w:val="32"/>
+          <w:szCs w:val="32"/>
+        </w:rPr>
+        <w:t>进行测试</w:t>
+      </w:r>
+    </w:p>
+    <w:p>
+      <w:r>
+        <w:rPr>
+          <w:rFonts w:hint="eastAsia"/>
+          <w:b/>
+          <w:bCs/>
+          <w:sz w:val="32"/>
+          <w:szCs w:val="32"/>
+        </w:rPr>
+        <w:t xml:space="preserve"> </w:t>
+      </w:r>
+      <w:r>
+        <w:rPr>
+          <w:rFonts w:hint="eastAsia"/>
+        </w:rPr>
+        <w:t xml:space="preserve">  </w:t>
+      </w:r>
+      <w:r>
+        <w:rPr>
+          <w:rFonts w:hint="eastAsia"/>
+        </w:rPr>
+        <w:t>这种方式可以理解成完全放弃了</w:t>
+      </w:r>
+      <w:r>
+        <w:rPr>
+          <w:rFonts w:hint="eastAsia"/>
+        </w:rPr>
+        <w:t>spring</w:t>
+      </w:r>
+      <w:r>
+        <w:rPr>
+          <w:rFonts w:hint="eastAsia"/>
+        </w:rPr>
+        <w:t>容器，完全使用</w:t>
       </w:r>
       <w:proofErr w:type="spellStart"/>
       <w:r>
-        <w:t>CompositeFunctionClass</w:t>
+        <w:t>mockito</w:t>
       </w:r>
       <w:proofErr w:type="spellEnd"/>
       <w:r>
         <w:rPr>
           <w:rFonts w:hint="eastAsia"/>
         </w:rPr>
-        <w:t>的情况做了测试。</w:t>
+        <w:t>来做测试</w:t>
+      </w:r>
+      <w:r>
+        <w:rPr>
+          <w:rFonts w:hint="eastAsia"/>
+        </w:rPr>
+        <w:t>。</w:t>
+      </w:r>
+    </w:p>
+    <w:p>
+      <w:pPr>
+        <w:ind w:firstLine="420"/>
+      </w:pPr>
+      <w:r>
+        <w:rPr>
+          <w:rFonts w:hint="eastAsia"/>
+        </w:rPr>
+        <w:t>Service</w:t>
+      </w:r>
+      <w:r>
+        <w:rPr>
+          <w:rFonts w:hint="eastAsia"/>
+        </w:rPr>
+        <w:t>层见</w:t>
       </w:r>
       <w:proofErr w:type="spellStart"/>
       <w:r>
-        <w:t>CompositeFunctionClass</w:t>
+        <w:t>ServiceTestWithMockitoTest</w:t>
       </w:r>
       <w:proofErr w:type="spellEnd"/>
-      <w:r>
-        <w:rPr>
-          <w:rFonts w:hint="eastAsia"/>
-        </w:rPr>
-        <w:t>不是外部相关的，那么就不需要</w:t>
-      </w:r>
-      <w:r>
-        <w:rPr>
-          <w:rFonts w:hint="eastAsia"/>
-        </w:rPr>
-        <w:t>mock</w:t>
-      </w:r>
-      <w:r>
-        <w:rPr>
-          <w:rFonts w:hint="eastAsia"/>
-        </w:rPr>
-        <w:t>。</w:t>
-      </w:r>
-    </w:p>
-    <w:p>
-      <w:pPr>
-        <w:spacing w:line="360" w:lineRule="auto"/>
-      </w:pPr>
-      <w:r>
-        <w:rPr>
-          <w:rFonts w:hint="eastAsia"/>
-        </w:rPr>
-        <w:t>至于对</w:t>
+    </w:p>
+    <w:p>
+      <w:pPr>
+        <w:ind w:firstLine="420"/>
+      </w:pPr>
+      <w:r>
+        <w:t>Controller</w:t>
+      </w:r>
+      <w:r>
+        <w:rPr>
+          <w:rFonts w:hint="eastAsia"/>
+        </w:rPr>
+        <w:t>层见</w:t>
       </w:r>
       <w:proofErr w:type="spellStart"/>
       <w:r>
-        <w:t>BasedFunctionClass</w:t>
+        <w:t>UserInfoControllerByMockitTest</w:t>
       </w:r>
       <w:proofErr w:type="spellEnd"/>
-      <w:r>
-        <w:rPr>
-          <w:rFonts w:hint="eastAsia"/>
-        </w:rPr>
-        <w:t>简单的</w:t>
-      </w:r>
-      <w:proofErr w:type="spellStart"/>
-      <w:r>
-        <w:rPr>
-          <w:rFonts w:hint="eastAsia"/>
-        </w:rPr>
-        <w:t>Junit</w:t>
-      </w:r>
-      <w:proofErr w:type="spellEnd"/>
-      <w:r>
-        <w:rPr>
-          <w:rFonts w:hint="eastAsia"/>
-        </w:rPr>
-        <w:t xml:space="preserve"> </w:t>
-      </w:r>
-      <w:r>
-        <w:t>test</w:t>
-      </w:r>
-      <w:r>
-        <w:rPr>
-          <w:rFonts w:hint="eastAsia"/>
-        </w:rPr>
-        <w:t>即可。</w:t>
-      </w:r>
-    </w:p>
-    <w:p>
-      <w:pPr>
-        <w:spacing w:line="360" w:lineRule="auto"/>
-      </w:pPr>
-      <w:r>
-        <w:rPr>
-          <w:rFonts w:hint="eastAsia"/>
-        </w:rPr>
-        <w:t>细节参看代码！</w:t>
-      </w:r>
-    </w:p>
-    <w:p>
-      <w:pPr>
-        <w:pStyle w:val="3"/>
-      </w:pPr>
-      <w:bookmarkStart w:id="8" w:name="_Toc451364832"/>
-      <w:r>
-        <w:rPr>
-          <w:rFonts w:hint="eastAsia"/>
-        </w:rPr>
-        <w:t>3.2.3</w:t>
-      </w:r>
-      <w:r>
-        <w:rPr>
-          <w:rFonts w:hint="eastAsia"/>
-        </w:rPr>
-        <w:t xml:space="preserve"> </w:t>
-      </w:r>
-      <w:r>
-        <w:rPr>
-          <w:rFonts w:hint="eastAsia"/>
-        </w:rPr>
-        <w:t>与</w:t>
-      </w:r>
-      <w:r>
-        <w:rPr>
-          <w:rFonts w:hint="eastAsia"/>
-        </w:rPr>
-        <w:t>spring</w:t>
-      </w:r>
-      <w:r>
-        <w:rPr>
-          <w:rFonts w:hint="eastAsia"/>
-        </w:rPr>
-        <w:t>框架相关的内部功能模块包命名</w:t>
+    </w:p>
+    <w:p>
+      <w:pPr>
+        <w:rPr>
+          <w:rFonts w:hint="eastAsia"/>
+          <w:bCs/>
+          <w:sz w:val="32"/>
+          <w:szCs w:val="32"/>
+        </w:rPr>
+      </w:pPr>
+    </w:p>
+    <w:p>
+      <w:pPr>
+        <w:pStyle w:val="1"/>
+      </w:pPr>
+      <w:bookmarkStart w:id="8" w:name="_Toc451364833"/>
+      <w:r>
+        <w:rPr>
+          <w:rFonts w:hint="eastAsia"/>
+        </w:rPr>
+        <w:t xml:space="preserve">4 </w:t>
+      </w:r>
+      <w:r>
+        <w:rPr>
+          <w:rFonts w:hint="eastAsia"/>
+        </w:rPr>
+        <w:t>关于测试覆盖率的兼容性</w:t>
       </w:r>
       <w:bookmarkEnd w:id="8"/>
-    </w:p>
-    <w:p>
-      <w:pPr>
-        <w:ind w:firstLine="420"/>
-      </w:pPr>
-      <w:r>
-        <w:rPr>
-          <w:rFonts w:hint="eastAsia"/>
-        </w:rPr>
-        <w:t>建议细化命名，因为这样在定义测试扫描的时候在包内涉及的类会少，一次性引入的测试类相应也会少，因为是自动扫描所有如果范围太大，那么不需要测试的对象也会被</w:t>
-      </w:r>
-      <w:r>
-        <w:rPr>
-          <w:rFonts w:hint="eastAsia"/>
-        </w:rPr>
-        <w:t>spring</w:t>
-      </w:r>
-      <w:r>
-        <w:rPr>
-          <w:rFonts w:hint="eastAsia"/>
-        </w:rPr>
-        <w:t>自动装配。</w:t>
-      </w:r>
-    </w:p>
-    <w:p>
-      <w:pPr>
-        <w:ind w:firstLine="420"/>
-        <w:rPr>
-          <w:rFonts w:hint="eastAsia"/>
-        </w:rPr>
-      </w:pPr>
-      <w:r>
-        <w:rPr>
-          <w:rFonts w:hint="eastAsia"/>
-        </w:rPr>
-        <w:t>例如：</w:t>
-      </w:r>
-      <w:proofErr w:type="spellStart"/>
-      <w:r>
-        <w:rPr>
-          <w:rFonts w:hint="eastAsia"/>
-        </w:rPr>
-        <w:t>org.bootapp.service</w:t>
-      </w:r>
-      <w:proofErr w:type="spellEnd"/>
-      <w:r>
-        <w:rPr>
-          <w:rFonts w:hint="eastAsia"/>
-        </w:rPr>
-        <w:t>中有两个类为</w:t>
-      </w:r>
-      <w:proofErr w:type="spellStart"/>
-      <w:r>
-        <w:rPr>
-          <w:rFonts w:hint="eastAsia"/>
-        </w:rPr>
-        <w:t>aservice,bservice</w:t>
-      </w:r>
-      <w:proofErr w:type="spellEnd"/>
-      <w:r>
-        <w:rPr>
-          <w:rFonts w:hint="eastAsia"/>
-        </w:rPr>
-        <w:t>两分别依赖了</w:t>
-      </w:r>
-      <w:proofErr w:type="spellStart"/>
-      <w:r>
-        <w:rPr>
-          <w:rFonts w:hint="eastAsia"/>
-        </w:rPr>
-        <w:t>adao,bdao</w:t>
-      </w:r>
-      <w:proofErr w:type="spellEnd"/>
-      <w:r>
-        <w:rPr>
-          <w:rFonts w:hint="eastAsia"/>
-        </w:rPr>
-        <w:t>那么在测试</w:t>
-      </w:r>
-      <w:proofErr w:type="spellStart"/>
-      <w:r>
-        <w:rPr>
-          <w:rFonts w:hint="eastAsia"/>
-        </w:rPr>
-        <w:t>aservice</w:t>
-      </w:r>
-      <w:proofErr w:type="spellEnd"/>
-      <w:r>
-        <w:rPr>
-          <w:rFonts w:hint="eastAsia"/>
-        </w:rPr>
-        <w:t>的时候也需要把</w:t>
-      </w:r>
-      <w:r>
-        <w:rPr>
-          <w:rFonts w:hint="eastAsia"/>
-        </w:rPr>
-        <w:t>b</w:t>
-      </w:r>
-      <w:r>
-        <w:rPr>
-          <w:rFonts w:hint="eastAsia"/>
-        </w:rPr>
-        <w:t>相关的所有</w:t>
-      </w:r>
-      <w:r>
-        <w:rPr>
-          <w:rFonts w:hint="eastAsia"/>
-        </w:rPr>
-        <w:t>stub</w:t>
-      </w:r>
-      <w:r>
-        <w:rPr>
-          <w:rFonts w:hint="eastAsia"/>
-        </w:rPr>
-        <w:t>都准备好</w:t>
-      </w:r>
-    </w:p>
-    <w:p>
-      <w:pPr>
-        <w:pStyle w:val="1"/>
-      </w:pPr>
-      <w:bookmarkStart w:id="9" w:name="_Toc451364833"/>
-      <w:r>
-        <w:rPr>
-          <w:rFonts w:hint="eastAsia"/>
-        </w:rPr>
-        <w:t xml:space="preserve">4 </w:t>
-      </w:r>
-      <w:r>
-        <w:rPr>
-          <w:rFonts w:hint="eastAsia"/>
-        </w:rPr>
-        <w:t>关于测试覆盖率的兼容性</w:t>
-      </w:r>
-      <w:bookmarkEnd w:id="9"/>
     </w:p>
     <w:p>
       <w:pPr>
@@ -3249,7 +3403,76 @@
         <w:rPr>
           <w:rFonts w:hint="eastAsia"/>
         </w:rPr>
-        <w:t>下生成报告。如下图所示，标号与上面数字对应</w:t>
+        <w:t>下生成报告</w:t>
+      </w:r>
+      <w:r>
+        <w:rPr>
+          <w:rFonts w:hint="eastAsia"/>
+        </w:rPr>
+        <w:t>（</w:t>
+      </w:r>
+      <w:r>
+        <w:rPr>
+          <w:rFonts w:hint="eastAsia"/>
+          <w:b/>
+        </w:rPr>
+        <w:t>所有</w:t>
+      </w:r>
+      <w:proofErr w:type="gramStart"/>
+      <w:r>
+        <w:rPr>
+          <w:rFonts w:hint="eastAsia"/>
+          <w:b/>
+        </w:rPr>
+        <w:t>测试类都需要</w:t>
+      </w:r>
+      <w:proofErr w:type="gramEnd"/>
+      <w:r>
+        <w:rPr>
+          <w:rFonts w:hint="eastAsia"/>
+          <w:b/>
+        </w:rPr>
+        <w:t>以</w:t>
+      </w:r>
+      <w:r>
+        <w:rPr>
+          <w:rFonts w:hint="eastAsia"/>
+          <w:b/>
+        </w:rPr>
+        <w:t>Test</w:t>
+      </w:r>
+      <w:r>
+        <w:rPr>
+          <w:rFonts w:hint="eastAsia"/>
+          <w:b/>
+        </w:rPr>
+        <w:t>结尾</w:t>
+      </w:r>
+      <w:r>
+        <w:rPr>
+          <w:rFonts w:hint="eastAsia"/>
+        </w:rPr>
+        <w:t>，否则可能出现不执行测试，</w:t>
+      </w:r>
+      <w:proofErr w:type="spellStart"/>
+      <w:r>
+        <w:rPr>
+          <w:rFonts w:hint="eastAsia"/>
+        </w:rPr>
+        <w:t>mockit</w:t>
+      </w:r>
+      <w:proofErr w:type="spellEnd"/>
+      <w:r>
+        <w:rPr>
+          <w:rFonts w:hint="eastAsia"/>
+        </w:rPr>
+        <w:t>的测试类就是这样）</w:t>
+      </w:r>
+      <w:r>
+        <w:rPr>
+          <w:rFonts w:hint="eastAsia"/>
+        </w:rPr>
+        <w:t>。如下图所示，标号与上面数字对应</w:t>
       </w:r>
     </w:p>
     <w:p>
@@ -3297,6 +3520,8 @@
           </wp:inline>
         </w:drawing>
       </w:r>
+      <w:bookmarkStart w:id="9" w:name="_GoBack"/>
+      <w:bookmarkEnd w:id="9"/>
     </w:p>
     <w:p>
       <w:pPr>
@@ -3358,9 +3583,32 @@
     </w:p>
     <w:p>
       <w:pPr>
+        <w:pStyle w:val="1"/>
+      </w:pPr>
+      <w:r>
+        <w:rPr>
+          <w:rFonts w:hint="eastAsia"/>
+        </w:rPr>
+        <w:t>Spring</w:t>
+      </w:r>
+      <w:r>
+        <w:t xml:space="preserve"> boot 1.4</w:t>
+      </w:r>
+      <w:r>
+        <w:rPr>
+          <w:rFonts w:hint="eastAsia"/>
+        </w:rPr>
+        <w:t>测试方式</w:t>
+      </w:r>
+    </w:p>
+    <w:p>
+      <w:pPr>
         <w:spacing w:line="360" w:lineRule="auto"/>
         <w:ind w:firstLine="420"/>
       </w:pPr>
+      <w:r>
+        <w:t>https://spring.io/blog/2016/04/15/testing-improvements-in-spring-boot-1-4</w:t>
+      </w:r>
     </w:p>
     <w:sectPr>
       <w:pgSz w:w="11906" w:h="16838"/>
@@ -4265,7 +4513,7 @@
 </file>
 
 <file path=customXml/itemProps1.xml><?xml version="1.0" encoding="utf-8"?>
-<ds:datastoreItem xmlns:ds="http://schemas.openxmlformats.org/officeDocument/2006/customXml" ds:itemID="{830A2EEE-5BBB-42B7-89E5-630797E76C9A}">
+<ds:datastoreItem xmlns:ds="http://schemas.openxmlformats.org/officeDocument/2006/customXml" ds:itemID="{E24C3146-BFB1-4556-884A-09D6246BAFC1}">
   <ds:schemaRefs>
     <ds:schemaRef ds:uri="http://schemas.openxmlformats.org/officeDocument/2006/bibliography"/>
   </ds:schemaRefs>

</xml_diff>

<commit_message>
fix bug in controller test
</commit_message>
<xml_diff>
--- a/SpringBoot/Spring框架+Jmokit的UnitedTest.docx
+++ b/SpringBoot/Spring框架+Jmokit的UnitedTest.docx
@@ -1359,7 +1359,7 @@
           <v:shape id="_x0000_i1025" type="#_x0000_t75" style="width:374.25pt;height:230.25pt" o:ole="">
             <v:imagedata r:id="rId5" o:title=""/>
           </v:shape>
-          <o:OLEObject Type="Embed" ProgID="Visio.Drawing.15" ShapeID="_x0000_i1025" DrawAspect="Content" ObjectID="_1534178072" r:id="rId6"/>
+          <o:OLEObject Type="Embed" ProgID="Visio.Drawing.15" ShapeID="_x0000_i1025" DrawAspect="Content" ObjectID="_1534178851" r:id="rId6"/>
         </w:object>
       </w:r>
     </w:p>
@@ -3452,21 +3452,35 @@
         <w:rPr>
           <w:rFonts w:hint="eastAsia"/>
         </w:rPr>
-        <w:t>，否则可能出现不执行测试，</w:t>
+        <w:t>，否则</w:t>
       </w:r>
       <w:proofErr w:type="spellStart"/>
       <w:r>
         <w:rPr>
           <w:rFonts w:hint="eastAsia"/>
         </w:rPr>
-        <w:t>mockit</w:t>
+        <w:t>mvn</w:t>
       </w:r>
       <w:proofErr w:type="spellEnd"/>
       <w:r>
         <w:rPr>
           <w:rFonts w:hint="eastAsia"/>
         </w:rPr>
-        <w:t>的测试类就是这样）</w:t>
+        <w:t xml:space="preserve"> test</w:t>
+      </w:r>
+      <w:r>
+        <w:rPr>
+          <w:rFonts w:hint="eastAsia"/>
+        </w:rPr>
+        <w:t>不执行测试</w:t>
+      </w:r>
+      <w:bookmarkStart w:id="9" w:name="_GoBack"/>
+      <w:bookmarkEnd w:id="9"/>
+      <w:r>
+        <w:rPr>
+          <w:rFonts w:hint="eastAsia"/>
+        </w:rPr>
+        <w:t>）</w:t>
       </w:r>
       <w:r>
         <w:rPr>
@@ -3520,8 +3534,6 @@
           </wp:inline>
         </w:drawing>
       </w:r>
-      <w:bookmarkStart w:id="9" w:name="_GoBack"/>
-      <w:bookmarkEnd w:id="9"/>
     </w:p>
     <w:p>
       <w:pPr>
@@ -4513,7 +4525,7 @@
 </file>
 
 <file path=customXml/itemProps1.xml><?xml version="1.0" encoding="utf-8"?>
-<ds:datastoreItem xmlns:ds="http://schemas.openxmlformats.org/officeDocument/2006/customXml" ds:itemID="{E24C3146-BFB1-4556-884A-09D6246BAFC1}">
+<ds:datastoreItem xmlns:ds="http://schemas.openxmlformats.org/officeDocument/2006/customXml" ds:itemID="{FAFB2AC3-DC16-48C4-A125-A165D6CEE8CD}">
   <ds:schemaRefs>
     <ds:schemaRef ds:uri="http://schemas.openxmlformats.org/officeDocument/2006/bibliography"/>
   </ds:schemaRefs>

</xml_diff>